<commit_message>
Introducing the SMComputers website
</commit_message>
<xml_diff>
--- a/Angular/aula 1.docx
+++ b/Angular/aula 1.docx
@@ -4,13 +4,443 @@
   <w:body>
     <w:p>
       <w:r>
-        <w:t>Angular – Framework voltada para o front-</w:t>
-      </w:r>
-      <w:proofErr w:type="spellStart"/>
-      <w:r>
-        <w:t>end</w:t>
-      </w:r>
-      <w:proofErr w:type="spellEnd"/>
+        <w:t>/* You can add global styles to this file, and also import other style files */</w:t>
+      </w:r>
+    </w:p>
+    <w:p>
+      <w:r>
+        <w:t xml:space="preserve">/* http://meyerweb.com/eric/tools/css/reset/ </w:t>
+      </w:r>
+    </w:p>
+    <w:p>
+      <w:r>
+        <w:t xml:space="preserve">   v2.0 | 20110126</w:t>
+      </w:r>
+    </w:p>
+    <w:p>
+      <w:r>
+        <w:t xml:space="preserve">   License: none (public domain)</w:t>
+      </w:r>
+    </w:p>
+    <w:p>
+      <w:r>
+        <w:t>*/</w:t>
+      </w:r>
+    </w:p>
+    <w:p/>
+    <w:p>
+      <w:r>
+        <w:t>html, body, div, span, applet, object, iframe,</w:t>
+      </w:r>
+    </w:p>
+    <w:p>
+      <w:r>
+        <w:t>h1, h2, h3, h4, h5, h6, p, blockquote, pre,</w:t>
+      </w:r>
+    </w:p>
+    <w:p>
+      <w:r>
+        <w:t>a, abbr, acronym, address, big, cite, code,</w:t>
+      </w:r>
+    </w:p>
+    <w:p>
+      <w:r>
+        <w:t>del, dfn, em, img, ins, kbd, q, s, samp,</w:t>
+      </w:r>
+    </w:p>
+    <w:p>
+      <w:r>
+        <w:t>small, strike, strong, sub, sup, tt, var,</w:t>
+      </w:r>
+    </w:p>
+    <w:p>
+      <w:r>
+        <w:t>b, u, i, center,</w:t>
+      </w:r>
+    </w:p>
+    <w:p>
+      <w:r>
+        <w:t>dl, dt, dd, ol, ul, li,</w:t>
+      </w:r>
+    </w:p>
+    <w:p>
+      <w:r>
+        <w:t>fieldset, form, label, legend,</w:t>
+      </w:r>
+    </w:p>
+    <w:p>
+      <w:r>
+        <w:t>table, caption, tbody, tfoot, thead, tr, th, td,</w:t>
+      </w:r>
+    </w:p>
+    <w:p>
+      <w:r>
+        <w:t xml:space="preserve">article, aside, canvas, details, embed, </w:t>
+      </w:r>
+    </w:p>
+    <w:p>
+      <w:r>
+        <w:t xml:space="preserve">figure, figcaption, footer, header, hgroup, </w:t>
+      </w:r>
+    </w:p>
+    <w:p>
+      <w:r>
+        <w:t>menu, nav, output, ruby, section, summary,</w:t>
+      </w:r>
+    </w:p>
+    <w:p>
+      <w:r>
+        <w:t>time, mark, audio, video {</w:t>
+      </w:r>
+    </w:p>
+    <w:p>
+      <w:r>
+        <w:tab/>
+        <w:t>margin: 0;</w:t>
+      </w:r>
+    </w:p>
+    <w:p>
+      <w:r>
+        <w:tab/>
+        <w:t>padding: 0;</w:t>
+      </w:r>
+    </w:p>
+    <w:p>
+      <w:r>
+        <w:tab/>
+        <w:t>border: 0;</w:t>
+      </w:r>
+    </w:p>
+    <w:p>
+      <w:r>
+        <w:tab/>
+        <w:t>font-size: 100%;</w:t>
+      </w:r>
+    </w:p>
+    <w:p>
+      <w:r>
+        <w:tab/>
+        <w:t>font: inherit;</w:t>
+      </w:r>
+    </w:p>
+    <w:p>
+      <w:r>
+        <w:tab/>
+        <w:t>vertical-align: baseline;</w:t>
+      </w:r>
+    </w:p>
+    <w:p>
+      <w:r>
+        <w:t>}</w:t>
+      </w:r>
+    </w:p>
+    <w:p>
+      <w:r>
+        <w:t>/* HTML5 display-role reset for older browsers */</w:t>
+      </w:r>
+    </w:p>
+    <w:p>
+      <w:r>
+        <w:t xml:space="preserve">article, aside, details, figcaption, figure, </w:t>
+      </w:r>
+    </w:p>
+    <w:p>
+      <w:r>
+        <w:t>footer, header, hgroup, menu, nav, section {</w:t>
+      </w:r>
+    </w:p>
+    <w:p>
+      <w:r>
+        <w:tab/>
+        <w:t>display: block;</w:t>
+      </w:r>
+    </w:p>
+    <w:p>
+      <w:r>
+        <w:t>}</w:t>
+      </w:r>
+    </w:p>
+    <w:p>
+      <w:r>
+        <w:lastRenderedPageBreak/>
+        <w:t>body {</w:t>
+      </w:r>
+    </w:p>
+    <w:p>
+      <w:r>
+        <w:tab/>
+        <w:t>line-height: 1;</w:t>
+      </w:r>
+    </w:p>
+    <w:p>
+      <w:r>
+        <w:t xml:space="preserve">    font-family: "Open Sans", Helvetica, Arial, "sans-serif";    </w:t>
+      </w:r>
+    </w:p>
+    <w:p>
+      <w:r>
+        <w:t>}</w:t>
+      </w:r>
+    </w:p>
+    <w:p>
+      <w:r>
+        <w:t>ol, ul {</w:t>
+      </w:r>
+    </w:p>
+    <w:p>
+      <w:r>
+        <w:tab/>
+        <w:t>list-style: none;</w:t>
+      </w:r>
+    </w:p>
+    <w:p>
+      <w:r>
+        <w:t>}</w:t>
+      </w:r>
+    </w:p>
+    <w:p>
+      <w:r>
+        <w:t>blockquote, q {</w:t>
+      </w:r>
+    </w:p>
+    <w:p>
+      <w:r>
+        <w:tab/>
+        <w:t>quotes: none;</w:t>
+      </w:r>
+    </w:p>
+    <w:p>
+      <w:r>
+        <w:t>}</w:t>
+      </w:r>
+    </w:p>
+    <w:p>
+      <w:r>
+        <w:t>blockquote:before, blockquote:after,</w:t>
+      </w:r>
+    </w:p>
+    <w:p>
+      <w:r>
+        <w:t>q:before, q:after {</w:t>
+      </w:r>
+    </w:p>
+    <w:p>
+      <w:r>
+        <w:tab/>
+        <w:t>content: '';</w:t>
+      </w:r>
+    </w:p>
+    <w:p>
+      <w:r>
+        <w:tab/>
+        <w:t>content: none;</w:t>
+      </w:r>
+    </w:p>
+    <w:p>
+      <w:r>
+        <w:t>}</w:t>
+      </w:r>
+    </w:p>
+    <w:p>
+      <w:r>
+        <w:t>table {</w:t>
+      </w:r>
+    </w:p>
+    <w:p>
+      <w:r>
+        <w:tab/>
+        <w:t>border-collapse: collapse;</w:t>
+      </w:r>
+    </w:p>
+    <w:p>
+      <w:r>
+        <w:tab/>
+        <w:t>border-spacing: 0;</w:t>
+      </w:r>
+    </w:p>
+    <w:p>
+      <w:r>
+        <w:t>}</w:t>
+      </w:r>
+    </w:p>
+    <w:p/>
+    <w:p>
+      <w:r>
+        <w:t>:root {</w:t>
+      </w:r>
+    </w:p>
+    <w:p>
+      <w:r>
+        <w:t xml:space="preserve">    --orange: #ff7000;</w:t>
+      </w:r>
+    </w:p>
+    <w:p>
+      <w:r>
+        <w:t xml:space="preserve">    --blue: #004a76;</w:t>
+      </w:r>
+    </w:p>
+    <w:p>
+      <w:r>
+        <w:tab/>
+        <w:t>--green: #00A200;</w:t>
+      </w:r>
+    </w:p>
+    <w:p>
+      <w:r>
+        <w:t xml:space="preserve">    --dark-blue: #002d47;</w:t>
+      </w:r>
+    </w:p>
+    <w:p>
+      <w:r>
+        <w:t xml:space="preserve">    --gray: rgba(88, 89, 91, 1);</w:t>
+      </w:r>
+    </w:p>
+    <w:p>
+      <w:r>
+        <w:t xml:space="preserve">    --light-gray: rgba(232, 232, 232, 1);    </w:t>
+      </w:r>
+    </w:p>
+    <w:p>
+      <w:r>
+        <w:t xml:space="preserve">    --light-gray-2: rgb(247, 247, 247);</w:t>
+      </w:r>
+    </w:p>
+    <w:p>
+      <w:r>
+        <w:t>}</w:t>
+      </w:r>
+    </w:p>
+    <w:p/>
+    <w:p>
+      <w:r>
+        <w:t>input, textarea, select {</w:t>
+      </w:r>
+    </w:p>
+    <w:p>
+      <w:r>
+        <w:lastRenderedPageBreak/>
+        <w:tab/>
+        <w:t>padding: 10px;</w:t>
+      </w:r>
+    </w:p>
+    <w:p>
+      <w:r>
+        <w:tab/>
+        <w:t>font-size: 16px;</w:t>
+      </w:r>
+    </w:p>
+    <w:p>
+      <w:r>
+        <w:t>}</w:t>
+      </w:r>
+    </w:p>
+    <w:p/>
+    <w:p>
+      <w:r>
+        <w:t>input:focus, textarea:focus, select:focus {</w:t>
+      </w:r>
+    </w:p>
+    <w:p>
+      <w:r>
+        <w:tab/>
+        <w:t>border: 1px solid rgba(0, 74, 124, 0.6);</w:t>
+      </w:r>
+    </w:p>
+    <w:p>
+      <w:r>
+        <w:tab/>
+        <w:t>outline: none;</w:t>
+      </w:r>
+    </w:p>
+    <w:p>
+      <w:r>
+        <w:t>}</w:t>
+      </w:r>
+    </w:p>
+    <w:p/>
+    <w:p>
+      <w:r>
+        <w:t>textarea {</w:t>
+      </w:r>
+    </w:p>
+    <w:p>
+      <w:r>
+        <w:tab/>
+        <w:t>resize: none;</w:t>
+      </w:r>
+    </w:p>
+    <w:p>
+      <w:r>
+        <w:t>}</w:t>
+      </w:r>
+    </w:p>
+    <w:p/>
+    <w:p>
+      <w:r>
+        <w:t>.error-message {</w:t>
+      </w:r>
+    </w:p>
+    <w:p>
+      <w:r>
+        <w:t xml:space="preserve">    color: red;</w:t>
+      </w:r>
+    </w:p>
+    <w:p>
+      <w:r>
+        <w:t>}</w:t>
+      </w:r>
+    </w:p>
+    <w:p/>
+    <w:p>
+      <w:r>
+        <w:t>.valid {</w:t>
+      </w:r>
+    </w:p>
+    <w:p>
+      <w:r>
+        <w:t xml:space="preserve">    border: 1px solid var(--green);</w:t>
+      </w:r>
+    </w:p>
+    <w:p>
+      <w:r>
+        <w:t>}</w:t>
+      </w:r>
+    </w:p>
+    <w:p/>
+    <w:p>
+      <w:r>
+        <w:t>.invalid {</w:t>
+      </w:r>
+    </w:p>
+    <w:p>
+      <w:r>
+        <w:t xml:space="preserve">    border: 1px solid red;</w:t>
+      </w:r>
+    </w:p>
+    <w:p>
+      <w:r>
+        <w:t>}</w:t>
+      </w:r>
+    </w:p>
+    <w:p/>
+    <w:p>
+      <w:r>
+        <w:t>.invalid:focus {</w:t>
+      </w:r>
+    </w:p>
+    <w:p>
+      <w:r>
+        <w:tab/>
+        <w:t>border-color: red;</w:t>
+      </w:r>
+    </w:p>
+    <w:p>
+      <w:r>
+        <w:t>}</w:t>
+      </w:r>
+      <w:r>
+        <w:t>Angular – Framework voltada para o front-end</w:t>
+      </w:r>
     </w:p>
     <w:p>
       <w:r>
@@ -98,31 +528,19 @@
           </wp:inline>
         </w:drawing>
       </w:r>
-      <w:proofErr w:type="spellStart"/>
-      <w:r>
-        <w:t>ng</w:t>
-      </w:r>
-      <w:proofErr w:type="spellEnd"/>
-      <w:r>
-        <w:t xml:space="preserve"> new nome-angular</w:t>
-      </w:r>
-    </w:p>
-    <w:p>
-      <w:r>
+      <w:r>
+        <w:t>ng new nome-angular</w:t>
+      </w:r>
+    </w:p>
+    <w:p>
+      <w:r>
+        <w:lastRenderedPageBreak/>
         <w:t>Criando o projeto em Angular.</w:t>
       </w:r>
     </w:p>
     <w:p>
       <w:r>
-        <w:t xml:space="preserve">No CMD = </w:t>
-      </w:r>
-      <w:proofErr w:type="spellStart"/>
-      <w:r>
-        <w:t>npm</w:t>
-      </w:r>
-      <w:proofErr w:type="spellEnd"/>
-      <w:r>
-        <w:t xml:space="preserve"> start (PARA COMEÇAR A RODAR A APLICAÇÃO)</w:t>
+        <w:t>No CMD = npm start (PARA COMEÇAR A RODAR A APLICAÇÃO)</w:t>
       </w:r>
     </w:p>
     <w:p>
@@ -166,29 +584,14 @@
           </wp:inline>
         </w:drawing>
       </w:r>
-      <w:proofErr w:type="spellStart"/>
-      <w:r>
-        <w:t>Template</w:t>
-      </w:r>
-      <w:proofErr w:type="spellEnd"/>
-      <w:r>
-        <w:t xml:space="preserve"> = arquivo HTML </w:t>
-      </w:r>
-    </w:p>
-    <w:p>
-      <w:proofErr w:type="spellStart"/>
-      <w:r>
-        <w:t>Style</w:t>
-      </w:r>
-      <w:proofErr w:type="spellEnd"/>
-      <w:r>
-        <w:t xml:space="preserve"> = </w:t>
-      </w:r>
-      <w:proofErr w:type="spellStart"/>
-      <w:r>
-        <w:t>css</w:t>
-      </w:r>
-      <w:proofErr w:type="spellEnd"/>
+      <w:r>
+        <w:t xml:space="preserve">Template = arquivo HTML </w:t>
+      </w:r>
+    </w:p>
+    <w:p>
+      <w:r>
+        <w:t>Style = css</w:t>
+      </w:r>
     </w:p>
     <w:p>
       <w:r>
@@ -234,44 +637,7 @@
     </w:p>
     <w:p>
       <w:r>
-        <w:t xml:space="preserve">Criei o </w:t>
-      </w:r>
-      <w:proofErr w:type="spellStart"/>
-      <w:proofErr w:type="gramStart"/>
-      <w:r>
-        <w:t>arquivo.component</w:t>
-      </w:r>
-      <w:proofErr w:type="gramEnd"/>
-      <w:r>
-        <w:t>.ts</w:t>
-      </w:r>
-      <w:proofErr w:type="spellEnd"/>
-      <w:r>
-        <w:t xml:space="preserve">   e depois criei o componente com </w:t>
-      </w:r>
-      <w:proofErr w:type="spellStart"/>
-      <w:r>
-        <w:t>selector</w:t>
-      </w:r>
-      <w:proofErr w:type="spellEnd"/>
-      <w:r>
-        <w:t xml:space="preserve">, </w:t>
-      </w:r>
-      <w:proofErr w:type="spellStart"/>
-      <w:r>
-        <w:t>template</w:t>
-      </w:r>
-      <w:proofErr w:type="spellEnd"/>
-      <w:r>
-        <w:t xml:space="preserve"> e </w:t>
-      </w:r>
-      <w:proofErr w:type="spellStart"/>
-      <w:r>
-        <w:t>styles</w:t>
-      </w:r>
-      <w:proofErr w:type="spellEnd"/>
-      <w:r>
-        <w:t>.</w:t>
+        <w:t>Criei o arquivo.component.ts   e depois criei o componente com selector, template e styles.</w:t>
       </w:r>
     </w:p>
     <w:p>
@@ -318,20 +684,7 @@
     </w:p>
     <w:p>
       <w:r>
-        <w:t>Adicionando o componente no arquivo “</w:t>
-      </w:r>
-      <w:proofErr w:type="spellStart"/>
-      <w:proofErr w:type="gramStart"/>
-      <w:r>
-        <w:t>app.module</w:t>
-      </w:r>
-      <w:proofErr w:type="gramEnd"/>
-      <w:r>
-        <w:t>.ts</w:t>
-      </w:r>
-      <w:proofErr w:type="spellEnd"/>
-      <w:r>
-        <w:t>”</w:t>
+        <w:t>Adicionando o componente no arquivo “app.module.ts”</w:t>
       </w:r>
       <w:r>
         <w:t xml:space="preserve"> nas declarações.</w:t>
@@ -381,39 +734,7 @@
     </w:p>
     <w:p>
       <w:r>
-        <w:t xml:space="preserve">Cria um componente AUTOMATICAMENTE, com o </w:t>
-      </w:r>
-      <w:proofErr w:type="spellStart"/>
-      <w:r>
-        <w:t>html</w:t>
-      </w:r>
-      <w:proofErr w:type="spellEnd"/>
-      <w:r>
-        <w:t xml:space="preserve">, </w:t>
-      </w:r>
-      <w:proofErr w:type="spellStart"/>
-      <w:r>
-        <w:t>css</w:t>
-      </w:r>
-      <w:proofErr w:type="spellEnd"/>
-      <w:r>
-        <w:t xml:space="preserve"> e </w:t>
-      </w:r>
-      <w:proofErr w:type="spellStart"/>
-      <w:r>
-        <w:t>ts</w:t>
-      </w:r>
-      <w:proofErr w:type="spellEnd"/>
-      <w:r>
-        <w:t xml:space="preserve">. O próprio angular já adicionou no </w:t>
-      </w:r>
-      <w:proofErr w:type="gramStart"/>
-      <w:r>
-        <w:t>app.module</w:t>
-      </w:r>
-      <w:proofErr w:type="gramEnd"/>
-      <w:r>
-        <w:t xml:space="preserve"> AUTOMATICAMENTE.</w:t>
+        <w:t>Cria um componente AUTOMATICAMENTE, com o html, css e ts. O próprio angular já adicionou no app.module AUTOMATICAMENTE.</w:t>
       </w:r>
     </w:p>
     <w:p>
@@ -458,20 +779,14 @@
         </w:drawing>
       </w:r>
       <w:r>
-        <w:t xml:space="preserve">No HTML do </w:t>
-      </w:r>
-      <w:proofErr w:type="spellStart"/>
-      <w:r>
-        <w:t>component</w:t>
-      </w:r>
-      <w:proofErr w:type="spellEnd"/>
+        <w:t>No HTML do component</w:t>
+      </w:r>
     </w:p>
     <w:p>
       <w:r>
         <w:rPr>
           <w:noProof/>
         </w:rPr>
-        <w:lastRenderedPageBreak/>
         <w:drawing>
           <wp:inline distT="0" distB="0" distL="0" distR="0" wp14:anchorId="796009B7" wp14:editId="64C421CC">
             <wp:extent cx="3314700" cy="572006"/>
@@ -509,21 +824,8 @@
         </w:drawing>
       </w:r>
       <w:r>
-        <w:t xml:space="preserve">No </w:t>
-      </w:r>
-      <w:proofErr w:type="spellStart"/>
-      <w:r>
-        <w:t>Ts</w:t>
-      </w:r>
-      <w:proofErr w:type="spellEnd"/>
-      <w:r>
-        <w:t xml:space="preserve"> do </w:t>
-      </w:r>
-      <w:proofErr w:type="spellStart"/>
-      <w:r>
-        <w:t>component</w:t>
-      </w:r>
-      <w:proofErr w:type="spellEnd"/>
+        <w:t>No Ts do component</w:t>
+      </w:r>
     </w:p>
     <w:p>
       <w:pPr>
@@ -533,23 +835,13 @@
           <w:shd w:val="clear" w:color="auto" w:fill="FFFFFF"/>
         </w:rPr>
       </w:pPr>
-      <w:proofErr w:type="spellStart"/>
-      <w:r>
-        <w:rPr>
-          <w:rFonts w:ascii="Roboto" w:hAnsi="Roboto"/>
-          <w:color w:val="444444"/>
-          <w:shd w:val="clear" w:color="auto" w:fill="FFFFFF"/>
-        </w:rPr>
-        <w:t>Pipes</w:t>
-      </w:r>
-      <w:proofErr w:type="spellEnd"/>
-      <w:r>
-        <w:rPr>
-          <w:rFonts w:ascii="Roboto" w:hAnsi="Roboto"/>
-          <w:color w:val="444444"/>
-          <w:shd w:val="clear" w:color="auto" w:fill="FFFFFF"/>
-        </w:rPr>
-        <w:t xml:space="preserve"> são funções simples para usar em </w:t>
+      <w:r>
+        <w:rPr>
+          <w:rFonts w:ascii="Roboto" w:hAnsi="Roboto"/>
+          <w:color w:val="444444"/>
+          <w:shd w:val="clear" w:color="auto" w:fill="FFFFFF"/>
+        </w:rPr>
+        <w:t>Pipes são funções simples para usar em </w:t>
       </w:r>
       <w:r>
         <w:rPr>
@@ -575,95 +867,13 @@
           <w:shd w:val="clear" w:color="auto" w:fill="FFFFFF"/>
         </w:rPr>
       </w:pPr>
-      <w:proofErr w:type="spellStart"/>
-      <w:r>
-        <w:rPr>
-          <w:rFonts w:ascii="Roboto" w:hAnsi="Roboto"/>
-          <w:color w:val="444444"/>
-          <w:shd w:val="clear" w:color="auto" w:fill="FFFFFF"/>
-        </w:rPr>
-        <w:t>ng</w:t>
-      </w:r>
-      <w:proofErr w:type="spellEnd"/>
-      <w:r>
-        <w:rPr>
-          <w:rFonts w:ascii="Roboto" w:hAnsi="Roboto"/>
-          <w:color w:val="444444"/>
-          <w:shd w:val="clear" w:color="auto" w:fill="FFFFFF"/>
-        </w:rPr>
-        <w:t xml:space="preserve"> </w:t>
-      </w:r>
-      <w:proofErr w:type="spellStart"/>
-      <w:r>
-        <w:rPr>
-          <w:rFonts w:ascii="Roboto" w:hAnsi="Roboto"/>
-          <w:color w:val="444444"/>
-          <w:shd w:val="clear" w:color="auto" w:fill="FFFFFF"/>
-        </w:rPr>
-        <w:t>generate</w:t>
-      </w:r>
-      <w:proofErr w:type="spellEnd"/>
-      <w:r>
-        <w:rPr>
-          <w:rFonts w:ascii="Roboto" w:hAnsi="Roboto"/>
-          <w:color w:val="444444"/>
-          <w:shd w:val="clear" w:color="auto" w:fill="FFFFFF"/>
-        </w:rPr>
-        <w:t xml:space="preserve"> </w:t>
-      </w:r>
-      <w:proofErr w:type="spellStart"/>
-      <w:r>
-        <w:rPr>
-          <w:rFonts w:ascii="Roboto" w:hAnsi="Roboto"/>
-          <w:color w:val="444444"/>
-          <w:shd w:val="clear" w:color="auto" w:fill="FFFFFF"/>
-        </w:rPr>
-        <w:t>pipe</w:t>
-      </w:r>
-      <w:proofErr w:type="spellEnd"/>
-      <w:r>
-        <w:rPr>
-          <w:rFonts w:ascii="Roboto" w:hAnsi="Roboto"/>
-          <w:color w:val="444444"/>
-          <w:shd w:val="clear" w:color="auto" w:fill="FFFFFF"/>
-        </w:rPr>
-        <w:t xml:space="preserve"> </w:t>
-      </w:r>
-      <w:proofErr w:type="spellStart"/>
-      <w:r>
-        <w:rPr>
-          <w:rFonts w:ascii="Roboto" w:hAnsi="Roboto"/>
-          <w:color w:val="444444"/>
-          <w:shd w:val="clear" w:color="auto" w:fill="FFFFFF"/>
-        </w:rPr>
-        <w:t>multiplicaPor</w:t>
-      </w:r>
-      <w:proofErr w:type="spellEnd"/>
-      <w:r>
-        <w:rPr>
-          <w:rFonts w:ascii="Roboto" w:hAnsi="Roboto"/>
-          <w:color w:val="444444"/>
-          <w:shd w:val="clear" w:color="auto" w:fill="FFFFFF"/>
-        </w:rPr>
-        <w:t xml:space="preserve">. (criou meu </w:t>
-      </w:r>
-      <w:proofErr w:type="spellStart"/>
-      <w:r>
-        <w:rPr>
-          <w:rFonts w:ascii="Roboto" w:hAnsi="Roboto"/>
-          <w:color w:val="444444"/>
-          <w:shd w:val="clear" w:color="auto" w:fill="FFFFFF"/>
-        </w:rPr>
-        <w:t>pipe</w:t>
-      </w:r>
-      <w:proofErr w:type="spellEnd"/>
-      <w:r>
-        <w:rPr>
-          <w:rFonts w:ascii="Roboto" w:hAnsi="Roboto"/>
-          <w:color w:val="444444"/>
-          <w:shd w:val="clear" w:color="auto" w:fill="FFFFFF"/>
-        </w:rPr>
-        <w:t>, que já foi exportado)</w:t>
+      <w:r>
+        <w:rPr>
+          <w:rFonts w:ascii="Roboto" w:hAnsi="Roboto"/>
+          <w:color w:val="444444"/>
+          <w:shd w:val="clear" w:color="auto" w:fill="FFFFFF"/>
+        </w:rPr>
+        <w:t>ng generate pipe multiplicaPor. (criou meu pipe, que já foi exportado)</w:t>
       </w:r>
     </w:p>
     <w:p>
@@ -680,25 +890,7 @@
           <w:color w:val="444444"/>
           <w:shd w:val="clear" w:color="auto" w:fill="FFFFFF"/>
         </w:rPr>
-        <w:t xml:space="preserve">Criando assim o </w:t>
-      </w:r>
-      <w:proofErr w:type="spellStart"/>
-      <w:r>
-        <w:rPr>
-          <w:rFonts w:ascii="Roboto" w:hAnsi="Roboto"/>
-          <w:color w:val="444444"/>
-          <w:shd w:val="clear" w:color="auto" w:fill="FFFFFF"/>
-        </w:rPr>
-        <w:t>arquivo.ts</w:t>
-      </w:r>
-      <w:proofErr w:type="spellEnd"/>
-      <w:r>
-        <w:rPr>
-          <w:rFonts w:ascii="Roboto" w:hAnsi="Roboto"/>
-          <w:color w:val="444444"/>
-          <w:shd w:val="clear" w:color="auto" w:fill="FFFFFF"/>
-        </w:rPr>
-        <w:t xml:space="preserve"> também.</w:t>
+        <w:t>Criando assim o arquivo.ts também.</w:t>
       </w:r>
     </w:p>
     <w:p>
@@ -716,6 +908,7 @@
           <w:color w:val="444444"/>
           <w:shd w:val="clear" w:color="auto" w:fill="FFFFFF"/>
         </w:rPr>
+        <w:lastRenderedPageBreak/>
         <w:drawing>
           <wp:inline distT="0" distB="0" distL="0" distR="0" wp14:anchorId="185D5BF1" wp14:editId="126DC09E">
             <wp:extent cx="4114800" cy="1453535"/>
@@ -813,41 +1006,13 @@
           <w:shd w:val="clear" w:color="auto" w:fill="FFFFFF"/>
         </w:rPr>
       </w:pPr>
-      <w:proofErr w:type="spellStart"/>
-      <w:r>
-        <w:rPr>
-          <w:rFonts w:ascii="Roboto" w:hAnsi="Roboto"/>
-          <w:color w:val="444444"/>
-          <w:shd w:val="clear" w:color="auto" w:fill="FFFFFF"/>
-        </w:rPr>
-        <w:t>Properti</w:t>
-      </w:r>
-      <w:proofErr w:type="spellEnd"/>
-      <w:r>
-        <w:rPr>
-          <w:rFonts w:ascii="Roboto" w:hAnsi="Roboto"/>
-          <w:color w:val="444444"/>
-          <w:shd w:val="clear" w:color="auto" w:fill="FFFFFF"/>
-        </w:rPr>
-        <w:t xml:space="preserve"> </w:t>
-      </w:r>
-      <w:proofErr w:type="spellStart"/>
-      <w:r>
-        <w:rPr>
-          <w:rFonts w:ascii="Roboto" w:hAnsi="Roboto"/>
-          <w:color w:val="444444"/>
-          <w:shd w:val="clear" w:color="auto" w:fill="FFFFFF"/>
-        </w:rPr>
-        <w:t>binding</w:t>
-      </w:r>
-      <w:proofErr w:type="spellEnd"/>
-      <w:r>
-        <w:rPr>
-          <w:rFonts w:ascii="Roboto" w:hAnsi="Roboto"/>
-          <w:color w:val="444444"/>
-          <w:shd w:val="clear" w:color="auto" w:fill="FFFFFF"/>
-        </w:rPr>
-        <w:t xml:space="preserve"> = ligar propriedades HTML com o meu COMPONENT</w:t>
+      <w:r>
+        <w:rPr>
+          <w:rFonts w:ascii="Roboto" w:hAnsi="Roboto"/>
+          <w:color w:val="444444"/>
+          <w:shd w:val="clear" w:color="auto" w:fill="FFFFFF"/>
+        </w:rPr>
+        <w:t>Properti binding = ligar propriedades HTML com o meu COMPONENT</w:t>
       </w:r>
     </w:p>
     <w:p>
@@ -861,6 +1026,7 @@
       <w:r>
         <w:rPr>
           <w:rFonts w:ascii="Roboto" w:hAnsi="Roboto"/>
+          <w:noProof/>
           <w:color w:val="444444"/>
           <w:shd w:val="clear" w:color="auto" w:fill="FFFFFF"/>
         </w:rPr>
@@ -920,6 +1086,7 @@
       <w:r>
         <w:rPr>
           <w:rFonts w:ascii="Roboto" w:hAnsi="Roboto"/>
+          <w:noProof/>
           <w:color w:val="444444"/>
           <w:shd w:val="clear" w:color="auto" w:fill="FFFFFF"/>
         </w:rPr>
@@ -965,18 +1132,8 @@
           <w:color w:val="444444"/>
           <w:shd w:val="clear" w:color="auto" w:fill="FFFFFF"/>
         </w:rPr>
-        <w:t xml:space="preserve">No HTML do componente, ou seja, </w:t>
-      </w:r>
-      <w:proofErr w:type="spellStart"/>
-      <w:r>
-        <w:rPr>
-          <w:rFonts w:ascii="Roboto" w:hAnsi="Roboto"/>
-          <w:color w:val="444444"/>
-          <w:shd w:val="clear" w:color="auto" w:fill="FFFFFF"/>
-        </w:rPr>
-        <w:t>Binding</w:t>
-      </w:r>
-      <w:proofErr w:type="spellEnd"/>
+        <w:t>No HTML do componente, ou seja, Binding</w:t>
+      </w:r>
       <w:r>
         <w:rPr>
           <w:rFonts w:ascii="Roboto" w:hAnsi="Roboto"/>
@@ -991,43 +1148,7 @@
           <w:color w:val="444444"/>
           <w:shd w:val="clear" w:color="auto" w:fill="FFFFFF"/>
         </w:rPr>
-        <w:t xml:space="preserve"> da </w:t>
-      </w:r>
-      <w:proofErr w:type="spellStart"/>
-      <w:r>
-        <w:rPr>
-          <w:rFonts w:ascii="Roboto" w:hAnsi="Roboto"/>
-          <w:color w:val="444444"/>
-          <w:shd w:val="clear" w:color="auto" w:fill="FFFFFF"/>
-        </w:rPr>
-        <w:t>url</w:t>
-      </w:r>
-      <w:proofErr w:type="spellEnd"/>
-      <w:r>
-        <w:rPr>
-          <w:rFonts w:ascii="Roboto" w:hAnsi="Roboto"/>
-          <w:color w:val="444444"/>
-          <w:shd w:val="clear" w:color="auto" w:fill="FFFFFF"/>
-        </w:rPr>
-        <w:t xml:space="preserve"> com a propriedade </w:t>
-      </w:r>
-      <w:proofErr w:type="spellStart"/>
-      <w:r>
-        <w:rPr>
-          <w:rFonts w:ascii="Roboto" w:hAnsi="Roboto"/>
-          <w:color w:val="444444"/>
-          <w:shd w:val="clear" w:color="auto" w:fill="FFFFFF"/>
-        </w:rPr>
-        <w:t>src</w:t>
-      </w:r>
-      <w:proofErr w:type="spellEnd"/>
-      <w:r>
-        <w:rPr>
-          <w:rFonts w:ascii="Roboto" w:hAnsi="Roboto"/>
-          <w:color w:val="444444"/>
-          <w:shd w:val="clear" w:color="auto" w:fill="FFFFFF"/>
-        </w:rPr>
-        <w:t xml:space="preserve"> do IMG.</w:t>
+        <w:t xml:space="preserve"> da url com a propriedade src do IMG.</w:t>
       </w:r>
       <w:r>
         <w:rPr>
@@ -1052,53 +1173,7 @@
           <w:color w:val="444444"/>
           <w:shd w:val="clear" w:color="auto" w:fill="FFFFFF"/>
         </w:rPr>
-        <w:t xml:space="preserve">Even </w:t>
-      </w:r>
-      <w:proofErr w:type="spellStart"/>
-      <w:r>
-        <w:rPr>
-          <w:rFonts w:ascii="Roboto" w:hAnsi="Roboto"/>
-          <w:color w:val="444444"/>
-          <w:shd w:val="clear" w:color="auto" w:fill="FFFFFF"/>
-        </w:rPr>
-        <w:t>Binding</w:t>
-      </w:r>
-      <w:proofErr w:type="spellEnd"/>
-      <w:r>
-        <w:rPr>
-          <w:rFonts w:ascii="Roboto" w:hAnsi="Roboto"/>
-          <w:color w:val="444444"/>
-          <w:shd w:val="clear" w:color="auto" w:fill="FFFFFF"/>
-        </w:rPr>
-        <w:t xml:space="preserve"> – Disparar um método através de um evento (</w:t>
-      </w:r>
-      <w:proofErr w:type="spellStart"/>
-      <w:proofErr w:type="gramStart"/>
-      <w:r>
-        <w:rPr>
-          <w:rFonts w:ascii="Roboto" w:hAnsi="Roboto"/>
-          <w:color w:val="444444"/>
-          <w:shd w:val="clear" w:color="auto" w:fill="FFFFFF"/>
-        </w:rPr>
-        <w:t>ex</w:t>
-      </w:r>
-      <w:proofErr w:type="spellEnd"/>
-      <w:r>
-        <w:rPr>
-          <w:rFonts w:ascii="Roboto" w:hAnsi="Roboto"/>
-          <w:color w:val="444444"/>
-          <w:shd w:val="clear" w:color="auto" w:fill="FFFFFF"/>
-        </w:rPr>
-        <w:t xml:space="preserve"> :</w:t>
-      </w:r>
-      <w:proofErr w:type="gramEnd"/>
-      <w:r>
-        <w:rPr>
-          <w:rFonts w:ascii="Roboto" w:hAnsi="Roboto"/>
-          <w:color w:val="444444"/>
-          <w:shd w:val="clear" w:color="auto" w:fill="FFFFFF"/>
-        </w:rPr>
-        <w:t xml:space="preserve"> botão)</w:t>
+        <w:t>Even Binding – Disparar um método através de um evento (ex : botão)</w:t>
       </w:r>
     </w:p>
     <w:p>
@@ -1112,6 +1187,7 @@
       <w:r>
         <w:rPr>
           <w:rFonts w:ascii="Roboto" w:hAnsi="Roboto"/>
+          <w:noProof/>
           <w:color w:val="444444"/>
           <w:shd w:val="clear" w:color="auto" w:fill="FFFFFF"/>
         </w:rPr>
@@ -1153,33 +1229,18 @@
       </w:r>
     </w:p>
     <w:p>
-      <w:proofErr w:type="spellStart"/>
-      <w:r>
-        <w:t>Two</w:t>
-      </w:r>
-      <w:proofErr w:type="spellEnd"/>
-      <w:r>
-        <w:t xml:space="preserve"> Way Data </w:t>
-      </w:r>
-      <w:proofErr w:type="spellStart"/>
-      <w:r>
-        <w:t>Binding</w:t>
-      </w:r>
-      <w:proofErr w:type="spellEnd"/>
-      <w:r>
-        <w:t xml:space="preserve">- Propriedade linkada ao </w:t>
-      </w:r>
-      <w:proofErr w:type="spellStart"/>
-      <w:r>
-        <w:t>template</w:t>
-      </w:r>
-      <w:proofErr w:type="spellEnd"/>
-      <w:r>
-        <w:t xml:space="preserve"> e vice-versa.</w:t>
-      </w:r>
-    </w:p>
-    <w:p>
-      <w:r>
+      <w:r>
+        <w:t>Two Way Data Binding</w:t>
+      </w:r>
+      <w:r>
+        <w:t>- Propriedade linkada ao template e vice-versa.</w:t>
+      </w:r>
+    </w:p>
+    <w:p>
+      <w:r>
+        <w:rPr>
+          <w:noProof/>
+        </w:rPr>
         <w:drawing>
           <wp:inline distT="0" distB="0" distL="0" distR="0" wp14:anchorId="7ECE2578" wp14:editId="7E4E20A7">
             <wp:extent cx="3351822" cy="556260"/>
@@ -1219,6 +1280,9 @@
     </w:p>
     <w:p>
       <w:r>
+        <w:rPr>
+          <w:noProof/>
+        </w:rPr>
         <w:drawing>
           <wp:inline distT="0" distB="0" distL="0" distR="0" wp14:anchorId="78C638DA" wp14:editId="7B561C88">
             <wp:extent cx="2758440" cy="732390"/>
@@ -1256,6 +1320,9 @@
         </w:drawing>
       </w:r>
       <w:r>
+        <w:rPr>
+          <w:noProof/>
+        </w:rPr>
         <w:drawing>
           <wp:inline distT="0" distB="0" distL="0" distR="0" wp14:anchorId="7111C43A" wp14:editId="7A83A26C">
             <wp:extent cx="1714500" cy="716839"/>
@@ -1300,15 +1367,7 @@
         </w:tabs>
       </w:pPr>
       <w:r>
-        <w:t>Por último ir no imports(</w:t>
-      </w:r>
-      <w:proofErr w:type="gramStart"/>
-      <w:r>
-        <w:t>app.module</w:t>
-      </w:r>
-      <w:proofErr w:type="gramEnd"/>
-      <w:r>
-        <w:t>) e importar o FormsModule.</w:t>
+        <w:t>Por último ir no imports(app.module) e importar o FormsModule.</w:t>
       </w:r>
     </w:p>
     <w:sectPr>

</xml_diff>